<commit_message>
one sentence concerning the appointment of the system
</commit_message>
<xml_diff>
--- a/Week4. Correct requirements and life cycle/Aseev_appointment.docx
+++ b/Week4. Correct requirements and life cycle/Aseev_appointment.docx
@@ -54,7 +54,28 @@
           <w:shd w:fill="auto" w:val="clear"/>
         </w:rPr>
         <w:tab/>
-        <w:t xml:space="preserve">Назначением системы развития алгоритмического мышления является повышение практических навыков программирования, а также общего уровня математической подготовки пользователей на основании уже имеющегося у них опыта.</w:t>
+      </w:r>
+      <w:r>
+        <w:rPr>
+          <w:rFonts w:ascii="Times New Roman" w:hAnsi="Times New Roman" w:cs="Times New Roman" w:eastAsia="Times New Roman"/>
+          <w:color w:val="auto"/>
+          <w:spacing w:val="0"/>
+          <w:position w:val="0"/>
+          <w:sz w:val="24"/>
+          <w:shd w:fill="auto" w:val="clear"/>
+        </w:rPr>
+        <w:t xml:space="preserve">Назначением системы развития алгоритмического мышления является повышение практических навыков программирования, а также общего уровня математической подготовки пользователей на основании уже имеющегося у них опыта</w:t>
+      </w:r>
+      <w:r>
+        <w:rPr>
+          <w:rFonts w:ascii="Times New Roman" w:hAnsi="Times New Roman" w:cs="Times New Roman" w:eastAsia="Times New Roman"/>
+          <w:color w:val="auto"/>
+          <w:spacing w:val="0"/>
+          <w:position w:val="0"/>
+          <w:sz w:val="24"/>
+          <w:shd w:fill="auto" w:val="clear"/>
+        </w:rPr>
+        <w:t xml:space="preserve">.</w:t>
       </w:r>
     </w:p>
   </w:body>

</xml_diff>